<commit_message>
Complete Redo of Combat Encounters and Enemy Classes.
</commit_message>
<xml_diff>
--- a/Assets/Dungeon Design Document.docx
+++ b/Assets/Dungeon Design Document.docx
@@ -1,6 +1,6 @@
 
 <file path=word/document.xml><?xml version="1.0" encoding="utf-8"?>
-<w:document xmlns:wpc="http://schemas.microsoft.com/office/word/2010/wordprocessingCanvas" xmlns:cx="http://schemas.microsoft.com/office/drawing/2014/chartex" xmlns:cx1="http://schemas.microsoft.com/office/drawing/2015/9/8/chartex" xmlns:cx2="http://schemas.microsoft.com/office/drawing/2015/10/21/chartex" xmlns:cx3="http://schemas.microsoft.com/office/drawing/2016/5/9/chartex" xmlns:cx4="http://schemas.microsoft.com/office/drawing/2016/5/10/chartex" xmlns:cx5="http://schemas.microsoft.com/office/drawing/2016/5/11/chartex" xmlns:cx6="http://schemas.microsoft.com/office/drawing/2016/5/12/chartex" xmlns:cx7="http://schemas.microsoft.com/office/drawing/2016/5/13/chartex" xmlns:cx8="http://schemas.microsoft.com/office/drawing/2016/5/14/chartex" xmlns:mc="http://schemas.openxmlformats.org/markup-compatibility/2006" xmlns:aink="http://schemas.microsoft.com/office/drawing/2016/ink" xmlns:am3d="http://schemas.microsoft.com/office/drawing/2017/model3d" xmlns:o="urn:schemas-microsoft-com:office:office" xmlns:oel="http://schemas.microsoft.com/office/2019/extlst" xmlns:r="http://schemas.openxmlformats.org/officeDocument/2006/relationships" xmlns:m="http://schemas.openxmlformats.org/officeDocument/2006/math" xmlns:v="urn:schemas-microsoft-com:vml" xmlns:wp14="http://schemas.microsoft.com/office/word/2010/wordprocessingDrawing" xmlns:wp="http://schemas.openxmlformats.org/drawingml/2006/wordprocessingDrawing" xmlns:w10="urn:schemas-microsoft-com:office:word" xmlns:w="http://schemas.openxmlformats.org/wordprocessingml/2006/main" xmlns:w14="http://schemas.microsoft.com/office/word/2010/wordml" xmlns:w15="http://schemas.microsoft.com/office/word/2012/wordml" xmlns:w16cex="http://schemas.microsoft.com/office/word/2018/wordml/cex" xmlns:w16cid="http://schemas.microsoft.com/office/word/2016/wordml/cid" xmlns:w16="http://schemas.microsoft.com/office/word/2018/wordml" xmlns:w16du="http://schemas.microsoft.com/office/word/2023/wordml/word16du" xmlns:w16sdtdh="http://schemas.microsoft.com/office/word/2020/wordml/sdtdatahash" xmlns:w16se="http://schemas.microsoft.com/office/word/2015/wordml/symex" xmlns:wpg="http://schemas.microsoft.com/office/word/2010/wordprocessingGroup" xmlns:wpi="http://schemas.microsoft.com/office/word/2010/wordprocessingInk" xmlns:wne="http://schemas.microsoft.com/office/word/2006/wordml" xmlns:wps="http://schemas.microsoft.com/office/word/2010/wordprocessingShape" mc:Ignorable="w14 w15 w16se w16cid w16 w16cex w16sdtdh w16du wp14">
+<w:document xmlns:wpc="http://schemas.microsoft.com/office/word/2010/wordprocessingCanvas" xmlns:cx="http://schemas.microsoft.com/office/drawing/2014/chartex" xmlns:cx1="http://schemas.microsoft.com/office/drawing/2015/9/8/chartex" xmlns:cx2="http://schemas.microsoft.com/office/drawing/2015/10/21/chartex" xmlns:cx3="http://schemas.microsoft.com/office/drawing/2016/5/9/chartex" xmlns:cx4="http://schemas.microsoft.com/office/drawing/2016/5/10/chartex" xmlns:cx5="http://schemas.microsoft.com/office/drawing/2016/5/11/chartex" xmlns:cx6="http://schemas.microsoft.com/office/drawing/2016/5/12/chartex" xmlns:cx7="http://schemas.microsoft.com/office/drawing/2016/5/13/chartex" xmlns:cx8="http://schemas.microsoft.com/office/drawing/2016/5/14/chartex" xmlns:mc="http://schemas.openxmlformats.org/markup-compatibility/2006" xmlns:aink="http://schemas.microsoft.com/office/drawing/2016/ink" xmlns:am3d="http://schemas.microsoft.com/office/drawing/2017/model3d" xmlns:o="urn:schemas-microsoft-com:office:office" xmlns:oel="http://schemas.microsoft.com/office/2019/extlst" xmlns:r="http://schemas.openxmlformats.org/officeDocument/2006/relationships" xmlns:m="http://schemas.openxmlformats.org/officeDocument/2006/math" xmlns:v="urn:schemas-microsoft-com:vml" xmlns:wp14="http://schemas.microsoft.com/office/word/2010/wordprocessingDrawing" xmlns:wp="http://schemas.openxmlformats.org/drawingml/2006/wordprocessingDrawing" xmlns:w10="urn:schemas-microsoft-com:office:word" xmlns:w="http://schemas.openxmlformats.org/wordprocessingml/2006/main" xmlns:w14="http://schemas.microsoft.com/office/word/2010/wordml" xmlns:w15="http://schemas.microsoft.com/office/word/2012/wordml" xmlns:w16cex="http://schemas.microsoft.com/office/word/2018/wordml/cex" xmlns:w16cid="http://schemas.microsoft.com/office/word/2016/wordml/cid" xmlns:w16="http://schemas.microsoft.com/office/word/2018/wordml" xmlns:w16sdtdh="http://schemas.microsoft.com/office/word/2020/wordml/sdtdatahash" xmlns:w16se="http://schemas.microsoft.com/office/word/2015/wordml/symex" xmlns:wpg="http://schemas.microsoft.com/office/word/2010/wordprocessingGroup" xmlns:wpi="http://schemas.microsoft.com/office/word/2010/wordprocessingInk" xmlns:wne="http://schemas.microsoft.com/office/word/2006/wordml" xmlns:wps="http://schemas.microsoft.com/office/word/2010/wordprocessingShape" mc:Ignorable="w14 w15 w16se w16cid w16 w16cex w16sdtdh wp14">
   <w:body>
     <w:p>
       <w:r>
@@ -25,7 +25,21 @@
         <w:rPr>
           <w:highlight w:val="yellow"/>
         </w:rPr>
-        <w:t>discovery can be a bool switch in each room!</w:t>
+        <w:t xml:space="preserve">discovery can be a </w:t>
+      </w:r>
+      <w:proofErr w:type="spellStart"/>
+      <w:r>
+        <w:rPr>
+          <w:highlight w:val="yellow"/>
+        </w:rPr>
+        <w:t>bool</w:t>
+      </w:r>
+      <w:proofErr w:type="spellEnd"/>
+      <w:r>
+        <w:rPr>
+          <w:highlight w:val="yellow"/>
+        </w:rPr>
+        <w:t xml:space="preserve"> switch in each room!</w:t>
       </w:r>
     </w:p>
     <w:p/>
@@ -82,7 +96,13 @@
         <w:t xml:space="preserve">6. </w:t>
       </w:r>
       <w:r>
-        <w:t>Going left there is a dank smell in the air from the necrosis setting in. You really do not like this place. There is a 40% chance of enemy encounter.</w:t>
+        <w:t xml:space="preserve">Going </w:t>
+      </w:r>
+      <w:r>
+        <w:t>west</w:t>
+      </w:r>
+      <w:r>
+        <w:t xml:space="preserve"> there is a dank smell in the air from the necrosis setting in. You really do not like this place. There is a 40% chance of enemy encounter.</w:t>
       </w:r>
     </w:p>
     <w:p/>
@@ -102,7 +122,15 @@
     </w:p>
     <w:p>
       <w:r>
-        <w:t>(Lvl 1 mini</w:t>
+        <w:t>(</w:t>
+      </w:r>
+      <w:proofErr w:type="spellStart"/>
+      <w:r>
+        <w:t>Lvl</w:t>
+      </w:r>
+      <w:proofErr w:type="spellEnd"/>
+      <w:r>
+        <w:t xml:space="preserve"> 1 mini</w:t>
       </w:r>
       <w:r>
         <w:t xml:space="preserve"> </w:t>
@@ -137,13 +165,29 @@
     </w:p>
     <w:p>
       <w:r>
-        <w:t>If necro has been defeated{ this must have been the research subjects for the necromancer</w:t>
-      </w:r>
-      <w:r>
-        <w:t xml:space="preserve">. No one seems to be left alive. The </w:t>
-      </w:r>
-      <w:r>
-        <w:t>a horrid s</w:t>
+        <w:t xml:space="preserve">If necro has been </w:t>
+      </w:r>
+      <w:proofErr w:type="gramStart"/>
+      <w:r>
+        <w:t>defeated{ this</w:t>
+      </w:r>
+      <w:proofErr w:type="gramEnd"/>
+      <w:r>
+        <w:t xml:space="preserve"> must have been the research subjects for the necromancer</w:t>
+      </w:r>
+      <w:r>
+        <w:t xml:space="preserve">. No one seems to be left alive. </w:t>
+      </w:r>
+      <w:proofErr w:type="gramStart"/>
+      <w:r>
+        <w:t xml:space="preserve">The </w:t>
+      </w:r>
+      <w:r>
+        <w:t>a</w:t>
+      </w:r>
+      <w:proofErr w:type="gramEnd"/>
+      <w:r>
+        <w:t xml:space="preserve"> horrid s</w:t>
       </w:r>
       <w:r>
         <w:t>mell permeates the area.</w:t>
@@ -166,7 +210,15 @@
         <w:t xml:space="preserve">contains an unidentified flask on </w:t>
       </w:r>
       <w:r>
-        <w:t>a table with chairs all around. Do you dare to take a drink? Health restore.</w:t>
+        <w:t xml:space="preserve">a table with chairs all around. Do you dare to take a drink? Health </w:t>
+      </w:r>
+      <w:proofErr w:type="gramStart"/>
+      <w:r>
+        <w:t>restore</w:t>
+      </w:r>
+      <w:proofErr w:type="gramEnd"/>
+      <w:r>
+        <w:t>.</w:t>
       </w:r>
     </w:p>
     <w:p/>
@@ -201,8 +253,13 @@
         <w:t xml:space="preserve">(name) </w:t>
       </w:r>
       <w:r>
-        <w:t>joins your party</w:t>
-      </w:r>
+        <w:t xml:space="preserve">joins your </w:t>
+      </w:r>
+      <w:proofErr w:type="gramStart"/>
+      <w:r>
+        <w:t>party</w:t>
+      </w:r>
+      <w:proofErr w:type="gramEnd"/>
     </w:p>
     <w:p/>
     <w:p>
@@ -214,7 +271,15 @@
         <w:t xml:space="preserve">Going east fills you with a sense of dread, the </w:t>
       </w:r>
       <w:r>
-        <w:t xml:space="preserve">corridor is cramped </w:t>
+        <w:t xml:space="preserve">corridor is </w:t>
+      </w:r>
+      <w:proofErr w:type="gramStart"/>
+      <w:r>
+        <w:t>cramped</w:t>
+      </w:r>
+      <w:proofErr w:type="gramEnd"/>
+      <w:r>
+        <w:t xml:space="preserve"> </w:t>
       </w:r>
       <w:r>
         <w:t xml:space="preserve">and you hear skittering to the east. There could be </w:t>
@@ -255,7 +320,15 @@
         <w:t xml:space="preserve">a hexagonal room with a dripping roof. In the distance </w:t>
       </w:r>
       <w:r>
-        <w:t xml:space="preserve">there is a howl. A enemy </w:t>
+        <w:t xml:space="preserve">there is a howl. </w:t>
+      </w:r>
+      <w:proofErr w:type="gramStart"/>
+      <w:r>
+        <w:t>A</w:t>
+      </w:r>
+      <w:proofErr w:type="gramEnd"/>
+      <w:r>
+        <w:t xml:space="preserve"> enemy </w:t>
       </w:r>
       <w:r>
         <w:t>appears from the shadows and begins to move toward you.</w:t>
@@ -282,7 +355,15 @@
         <w:t>16. This room contains a bookcase that is missing one book</w:t>
       </w:r>
       <w:r>
-        <w:t xml:space="preserve">. When you place the book </w:t>
+        <w:t xml:space="preserve">. When you place the </w:t>
+      </w:r>
+      <w:proofErr w:type="gramStart"/>
+      <w:r>
+        <w:t>book</w:t>
+      </w:r>
+      <w:proofErr w:type="gramEnd"/>
+      <w:r>
+        <w:t xml:space="preserve"> </w:t>
       </w:r>
       <w:r>
         <w:t xml:space="preserve">you </w:t>
@@ -958,8 +1039,13 @@
         <w:rPr>
           <w:noProof/>
         </w:rPr>
+      </w:r>
+      <w:r>
+        <w:rPr>
+          <w:noProof/>
+        </w:rPr>
         <w:pict w14:anchorId="5B2A50E7">
-          <v:rect id="Ink 8" o:spid="_x0000_s1026" style="position:absolute;left:0;text-align:left;margin-left:285.45pt;margin-top:96.2pt;width:1.75pt;height:1.75pt;z-index:251658240;visibility:visible;mso-wrap-style:square;mso-wrap-distance-left:9pt;mso-wrap-distance-top:0;mso-wrap-distance-right:9pt;mso-wrap-distance-bottom:0;mso-position-horizontal:absolute;mso-position-horizontal-relative:text;mso-position-vertical:absolute;mso-position-vertical-relative:text" coordorigin=",1" coordsize="1,1" filled="f" strokeweight=".6mm">
+          <v:rect id="Ink 8" o:spid="_x0000_s1026" alt="" style="position:absolute;left:0;text-align:left;margin-left:285.45pt;margin-top:96.2pt;width:1.75pt;height:1.75pt;z-index:251658240;visibility:visible;mso-wrap-style:square;mso-wrap-edited:f;mso-width-percent:0;mso-height-percent:0;mso-wrap-distance-left:9pt;mso-wrap-distance-top:0;mso-wrap-distance-right:9pt;mso-wrap-distance-bottom:0;mso-position-horizontal:absolute;mso-position-horizontal-relative:text;mso-position-vertical:absolute;mso-position-vertical-relative:text;mso-width-percent:0;mso-height-percent:0" filled="f" strokeweight=".6mm">
             <v:stroke endcap="round"/>
             <v:path shadowok="f" o:extrusionok="f" fillok="f" insetpenok="f"/>
             <o:lock v:ext="edit" rotation="t" aspectratio="t" verticies="t" text="t" shapetype="t"/>
@@ -979,7 +1065,7 @@
 </file>
 
 <file path=word/styles.xml><?xml version="1.0" encoding="utf-8"?>
-<w:styles xmlns:mc="http://schemas.openxmlformats.org/markup-compatibility/2006" xmlns:r="http://schemas.openxmlformats.org/officeDocument/2006/relationships" xmlns:w="http://schemas.openxmlformats.org/wordprocessingml/2006/main" xmlns:w14="http://schemas.microsoft.com/office/word/2010/wordml" xmlns:w15="http://schemas.microsoft.com/office/word/2012/wordml" xmlns:w16cex="http://schemas.microsoft.com/office/word/2018/wordml/cex" xmlns:w16cid="http://schemas.microsoft.com/office/word/2016/wordml/cid" xmlns:w16="http://schemas.microsoft.com/office/word/2018/wordml" xmlns:w16du="http://schemas.microsoft.com/office/word/2023/wordml/word16du" xmlns:w16sdtdh="http://schemas.microsoft.com/office/word/2020/wordml/sdtdatahash" xmlns:w16se="http://schemas.microsoft.com/office/word/2015/wordml/symex" mc:Ignorable="w14 w15 w16se w16cid w16 w16cex w16sdtdh w16du">
+<w:styles xmlns:mc="http://schemas.openxmlformats.org/markup-compatibility/2006" xmlns:r="http://schemas.openxmlformats.org/officeDocument/2006/relationships" xmlns:w="http://schemas.openxmlformats.org/wordprocessingml/2006/main" xmlns:w14="http://schemas.microsoft.com/office/word/2010/wordml" xmlns:w15="http://schemas.microsoft.com/office/word/2012/wordml" xmlns:w16cex="http://schemas.microsoft.com/office/word/2018/wordml/cex" xmlns:w16cid="http://schemas.microsoft.com/office/word/2016/wordml/cid" xmlns:w16="http://schemas.microsoft.com/office/word/2018/wordml" xmlns:w16sdtdh="http://schemas.microsoft.com/office/word/2020/wordml/sdtdatahash" xmlns:w16se="http://schemas.microsoft.com/office/word/2015/wordml/symex" mc:Ignorable="w14 w15 w16se w16cid w16 w16cex w16sdtdh">
   <w:docDefaults>
     <w:rPrDefault>
       <w:rPr>

</xml_diff>